<commit_message>
Orgianstie onderzoek en normalisatie (nognietaf)
</commit_message>
<xml_diff>
--- a/Documentatie/Kerntaak-2/2.1.1 organistieonderzoek over reeds gebruikte databases te gebruiken databases/2017-03-06_organistieonderzoek over reeds gebruikte databases te gebruiken databases_V0.1.docx
+++ b/Documentatie/Kerntaak-2/2.1.1 organistieonderzoek over reeds gebruikte databases te gebruiken databases/2017-03-06_organistieonderzoek over reeds gebruikte databases te gebruiken databases_V0.1.docx
@@ -980,6 +980,9 @@
       </w:r>
     </w:p>
     <w:p>
+      <w:pPr>
+        <w:pStyle w:val="Kop1"/>
+      </w:pPr>
       <w:r>
         <w:lastRenderedPageBreak/>
         <w:t>Onderzoek</w:t>
@@ -992,11 +995,17 @@
     </w:p>
     <w:p/>
     <w:p>
+      <w:pPr>
+        <w:pStyle w:val="Kop2"/>
+      </w:pPr>
       <w:r>
         <w:t>Kandidaat voor databases</w:t>
       </w:r>
     </w:p>
     <w:p>
+      <w:pPr>
+        <w:pStyle w:val="Kop3"/>
+      </w:pPr>
       <w:r>
         <w:t>Microsoft SQL Server</w:t>
       </w:r>
@@ -1010,6 +1019,17 @@
       </w:r>
     </w:p>
     <w:p>
+      <w:r>
+        <w:t>Voordeel: Het ontwikkelen en het oplossen</w:t>
+      </w:r>
+      <w:r>
+        <w:t xml:space="preserve"> van problemen kan een hele stuk gemakkelijker met tools.</w:t>
+      </w:r>
+    </w:p>
+    <w:p>
+      <w:pPr>
+        <w:pStyle w:val="Kop3"/>
+      </w:pPr>
       <w:proofErr w:type="spellStart"/>
       <w:r>
         <w:t>MySQL</w:t>
@@ -1045,44 +1065,248 @@
     </w:p>
     <w:p>
       <w:r>
-        <w:t>Oracle</w:t>
-      </w:r>
-    </w:p>
-    <w:p>
+        <w:t xml:space="preserve">Voordeel: </w:t>
+      </w:r>
       <w:proofErr w:type="spellStart"/>
       <w:r>
+        <w:t>MySQL</w:t>
+      </w:r>
+      <w:proofErr w:type="spellEnd"/>
+      <w:r>
+        <w:t xml:space="preserve"> kan heel eenvoudig worden geïnstalleerd, en het heeft v</w:t>
+      </w:r>
+      <w:r>
+        <w:t xml:space="preserve">eel </w:t>
+      </w:r>
+      <w:r>
+        <w:t>geavanceerde</w:t>
+      </w:r>
+      <w:r>
+        <w:t xml:space="preserve"> </w:t>
+      </w:r>
+      <w:r>
+        <w:t>beveiligingsfuncties die</w:t>
+      </w:r>
+      <w:r>
+        <w:t xml:space="preserve"> zijn gebouwd in </w:t>
+      </w:r>
+      <w:proofErr w:type="spellStart"/>
+      <w:r>
+        <w:t>MySQL</w:t>
+      </w:r>
+      <w:proofErr w:type="spellEnd"/>
+      <w:r>
+        <w:t>.</w:t>
+      </w:r>
+    </w:p>
+    <w:p/>
+    <w:p>
+      <w:pPr>
+        <w:pStyle w:val="Kop3"/>
+      </w:pPr>
+      <w:proofErr w:type="spellStart"/>
+      <w:r>
         <w:t>MariaDB</w:t>
       </w:r>
       <w:proofErr w:type="spellEnd"/>
+      <w:r>
+        <w:t xml:space="preserve"> </w:t>
+      </w:r>
     </w:p>
     <w:p>
       <w:proofErr w:type="spellStart"/>
       <w:r>
+        <w:t>MariaDB</w:t>
+      </w:r>
+      <w:proofErr w:type="spellEnd"/>
+      <w:r>
+        <w:t xml:space="preserve"> is grotendeels compatibel met </w:t>
+      </w:r>
+      <w:proofErr w:type="spellStart"/>
+      <w:r>
+        <w:t>MySQL</w:t>
+      </w:r>
+      <w:proofErr w:type="spellEnd"/>
+      <w:r>
+        <w:t>.</w:t>
+      </w:r>
+      <w:r>
+        <w:t xml:space="preserve"> Een van de grootste verschil is het performance, in opzichte van </w:t>
+      </w:r>
+      <w:proofErr w:type="spellStart"/>
+      <w:r>
+        <w:t>MySQL</w:t>
+      </w:r>
+      <w:proofErr w:type="spellEnd"/>
+      <w:r>
+        <w:t xml:space="preserve"> is de performance sneller.</w:t>
+      </w:r>
+    </w:p>
+    <w:p>
+      <w:r>
+        <w:t>Voordeel: Performance</w:t>
+      </w:r>
+      <w:r>
+        <w:t xml:space="preserve"> is een hoger in</w:t>
+      </w:r>
+      <w:r>
+        <w:t xml:space="preserve"> </w:t>
+      </w:r>
+      <w:r>
+        <w:t>vergelijking</w:t>
+      </w:r>
+      <w:r>
+        <w:t xml:space="preserve"> met </w:t>
+      </w:r>
+      <w:proofErr w:type="spellStart"/>
+      <w:r>
+        <w:t>MySQL</w:t>
+      </w:r>
+      <w:proofErr w:type="spellEnd"/>
+      <w:r>
+        <w:t>.</w:t>
+      </w:r>
+    </w:p>
+    <w:p/>
+    <w:p>
+      <w:pPr>
+        <w:pStyle w:val="Kop3"/>
+      </w:pPr>
+      <w:proofErr w:type="spellStart"/>
+      <w:r>
         <w:t>PostgreSQL</w:t>
-      </w:r>
-      <w:proofErr w:type="spellEnd"/>
-    </w:p>
-    <w:p>
-      <w:proofErr w:type="spellStart"/>
-      <w:r>
-        <w:t>MongoDB</w:t>
-      </w:r>
-      <w:proofErr w:type="spellEnd"/>
-    </w:p>
-    <w:p>
-      <w:r>
-        <w:t>SQLite</w:t>
-      </w:r>
-      <w:r>
-        <w:t>3</w:t>
-      </w:r>
-    </w:p>
-    <w:p>
-      <w:r>
-        <w:br w:type="page"/>
       </w:r>
       <w:bookmarkStart w:id="1" w:name="_GoBack"/>
       <w:bookmarkEnd w:id="1"/>
+      <w:proofErr w:type="spellEnd"/>
+    </w:p>
+    <w:p>
+      <w:proofErr w:type="spellStart"/>
+      <w:r>
+        <w:t>PostgreSQL</w:t>
+      </w:r>
+      <w:proofErr w:type="spellEnd"/>
+      <w:r>
+        <w:t xml:space="preserve"> is</w:t>
+      </w:r>
+      <w:r>
+        <w:t xml:space="preserve"> een geavanceerde </w:t>
+      </w:r>
+      <w:r>
+        <w:t xml:space="preserve">open-source </w:t>
+      </w:r>
+      <w:r>
+        <w:t>database</w:t>
+      </w:r>
+      <w:r>
+        <w:t>.</w:t>
+      </w:r>
+    </w:p>
+    <w:p>
+      <w:r>
+        <w:t>V</w:t>
+      </w:r>
+      <w:r>
+        <w:t>oordeel</w:t>
+      </w:r>
+      <w:r>
+        <w:t xml:space="preserve">: </w:t>
+      </w:r>
+      <w:r>
+        <w:t>Het is een gratis open-source database met een community die 24/7 gratis geraadpleegd kan worden.</w:t>
+      </w:r>
+    </w:p>
+    <w:p/>
+    <w:p>
+      <w:pPr>
+        <w:pStyle w:val="Kop3"/>
+      </w:pPr>
+      <w:proofErr w:type="spellStart"/>
+      <w:r>
+        <w:t>MongoDB</w:t>
+      </w:r>
+      <w:proofErr w:type="spellEnd"/>
+    </w:p>
+    <w:p>
+      <w:r>
+        <w:t xml:space="preserve">Voordeel: Veel </w:t>
+      </w:r>
+      <w:r>
+        <w:t xml:space="preserve">programmeurs hebben als mening dat </w:t>
+      </w:r>
+      <w:proofErr w:type="spellStart"/>
+      <w:r>
+        <w:t>MongoDB</w:t>
+      </w:r>
+      <w:proofErr w:type="spellEnd"/>
+      <w:r>
+        <w:t xml:space="preserve"> sneller werkt met tijdens het bouwen van de applicatie.</w:t>
+      </w:r>
+    </w:p>
+    <w:p/>
+    <w:p>
+      <w:pPr>
+        <w:pStyle w:val="Kop3"/>
+      </w:pPr>
+      <w:proofErr w:type="spellStart"/>
+      <w:r>
+        <w:t>SQLite</w:t>
+      </w:r>
+      <w:proofErr w:type="spellEnd"/>
+    </w:p>
+    <w:p>
+      <w:proofErr w:type="spellStart"/>
+      <w:r>
+        <w:t>SQLite</w:t>
+      </w:r>
+      <w:proofErr w:type="spellEnd"/>
+      <w:r>
+        <w:t xml:space="preserve"> is een </w:t>
+      </w:r>
+      <w:r>
+        <w:t>database die ingebed is in de applicatie.</w:t>
+      </w:r>
+    </w:p>
+    <w:p>
+      <w:r>
+        <w:t>Voordeel</w:t>
+      </w:r>
+      <w:r>
+        <w:t>:</w:t>
+      </w:r>
+    </w:p>
+    <w:p>
+      <w:r>
+        <w:t>De gehele database bestaat uit een enkel bestand op de schijf, waardoor het zeer draagbaar maakt.</w:t>
+      </w:r>
+    </w:p>
+    <w:p/>
+    <w:p>
+      <w:pPr>
+        <w:pStyle w:val="Kop2"/>
+      </w:pPr>
+      <w:r>
+        <w:lastRenderedPageBreak/>
+        <w:t>Conclusie</w:t>
+      </w:r>
+    </w:p>
+    <w:p/>
+    <w:p>
+      <w:r>
+        <w:t xml:space="preserve">We gaan … </w:t>
+      </w:r>
+      <w:proofErr w:type="spellStart"/>
+      <w:r>
+        <w:t>gberuiken</w:t>
+      </w:r>
+      <w:proofErr w:type="spellEnd"/>
+    </w:p>
+    <w:p/>
+    <w:p/>
+    <w:p>
+      <w:r>
+        <w:br w:type="page"/>
+      </w:r>
     </w:p>
     <w:p>
       <w:r>
@@ -1992,6 +2216,7 @@
     <w:lsdException w:name="HTML Sample" w:semiHidden="1" w:unhideWhenUsed="1"/>
     <w:lsdException w:name="HTML Typewriter" w:semiHidden="1" w:unhideWhenUsed="1"/>
     <w:lsdException w:name="HTML Variable" w:semiHidden="1" w:unhideWhenUsed="1"/>
+    <w:lsdException w:name="Normal Table" w:semiHidden="1" w:unhideWhenUsed="1"/>
     <w:lsdException w:name="annotation subject" w:semiHidden="1" w:unhideWhenUsed="1"/>
     <w:lsdException w:name="No List" w:semiHidden="1" w:unhideWhenUsed="1"/>
     <w:lsdException w:name="Outline List 1" w:semiHidden="1" w:unhideWhenUsed="1"/>
@@ -2036,6 +2261,7 @@
     <w:lsdException w:name="Table Professional" w:semiHidden="1" w:unhideWhenUsed="1"/>
     <w:lsdException w:name="Table Subtle 1" w:semiHidden="1" w:unhideWhenUsed="1"/>
     <w:lsdException w:name="Table Subtle 2" w:semiHidden="1" w:unhideWhenUsed="1"/>
+    <w:lsdException w:name="Table Web 1" w:semiHidden="1" w:unhideWhenUsed="1"/>
     <w:lsdException w:name="Table Web 2" w:semiHidden="1" w:unhideWhenUsed="1"/>
     <w:lsdException w:name="Table Web 3" w:semiHidden="1" w:unhideWhenUsed="1"/>
     <w:lsdException w:name="Balloon Text" w:semiHidden="1" w:unhideWhenUsed="1"/>
@@ -2296,7 +2522,6 @@
     <w:next w:val="Standaard"/>
     <w:link w:val="Kop2Char"/>
     <w:uiPriority w:val="9"/>
-    <w:semiHidden/>
     <w:unhideWhenUsed/>
     <w:qFormat/>
     <w:rsid w:val="00EC075C"/>
@@ -2311,6 +2536,27 @@
       <w:color w:val="2E74B5" w:themeColor="accent1" w:themeShade="BF"/>
       <w:sz w:val="26"/>
       <w:szCs w:val="26"/>
+    </w:rPr>
+  </w:style>
+  <w:style w:type="paragraph" w:styleId="Kop3">
+    <w:name w:val="heading 3"/>
+    <w:basedOn w:val="Standaard"/>
+    <w:next w:val="Standaard"/>
+    <w:link w:val="Kop3Char"/>
+    <w:uiPriority w:val="9"/>
+    <w:unhideWhenUsed/>
+    <w:qFormat/>
+    <w:rsid w:val="00C2157B"/>
+    <w:pPr>
+      <w:keepNext/>
+      <w:keepLines/>
+      <w:spacing w:before="40" w:after="0"/>
+      <w:outlineLvl w:val="2"/>
+    </w:pPr>
+    <w:rPr>
+      <w:rFonts w:asciiTheme="majorHAnsi" w:eastAsiaTheme="majorEastAsia" w:hAnsiTheme="majorHAnsi" w:cstheme="majorBidi"/>
+      <w:color w:val="1F4D78" w:themeColor="accent1" w:themeShade="7F"/>
+      <w:szCs w:val="24"/>
     </w:rPr>
   </w:style>
   <w:style w:type="character" w:default="1" w:styleId="Standaardalinea-lettertype">
@@ -2429,7 +2675,6 @@
     <w:basedOn w:val="Standaardalinea-lettertype"/>
     <w:link w:val="Kop2"/>
     <w:uiPriority w:val="9"/>
-    <w:semiHidden/>
     <w:rsid w:val="00EC075C"/>
     <w:rPr>
       <w:rFonts w:ascii="Arial" w:eastAsiaTheme="majorEastAsia" w:hAnsi="Arial" w:cstheme="majorBidi"/>
@@ -2729,6 +2974,19 @@
       <w:ind w:left="720"/>
       <w:contextualSpacing/>
     </w:pPr>
+  </w:style>
+  <w:style w:type="character" w:customStyle="1" w:styleId="Kop3Char">
+    <w:name w:val="Kop 3 Char"/>
+    <w:basedOn w:val="Standaardalinea-lettertype"/>
+    <w:link w:val="Kop3"/>
+    <w:uiPriority w:val="9"/>
+    <w:rsid w:val="00C2157B"/>
+    <w:rPr>
+      <w:rFonts w:asciiTheme="majorHAnsi" w:eastAsiaTheme="majorEastAsia" w:hAnsiTheme="majorHAnsi" w:cstheme="majorBidi"/>
+      <w:color w:val="1F4D78" w:themeColor="accent1" w:themeShade="7F"/>
+      <w:sz w:val="24"/>
+      <w:szCs w:val="24"/>
+    </w:rPr>
   </w:style>
 </w:styles>
 </file>
@@ -3018,7 +3276,7 @@
 </file>
 
 <file path=customXml/itemProps2.xml><?xml version="1.0" encoding="utf-8"?>
-<ds:datastoreItem xmlns:ds="http://schemas.openxmlformats.org/officeDocument/2006/customXml" ds:itemID="{1B95117D-B763-4241-B35C-89D24647F2A1}">
+<ds:datastoreItem xmlns:ds="http://schemas.openxmlformats.org/officeDocument/2006/customXml" ds:itemID="{AE7A6B83-17FB-450B-91CD-FB9A9CB9ADB4}">
   <ds:schemaRefs>
     <ds:schemaRef ds:uri="http://schemas.openxmlformats.org/officeDocument/2006/bibliography"/>
   </ds:schemaRefs>

</xml_diff>